<commit_message>
Controller, signature, filtres, image
</commit_message>
<xml_diff>
--- a/public/docs/ContratOdiceService.docx
+++ b/public/docs/ContratOdiceService.docx
@@ -395,13 +395,13 @@
         <w:ind w:firstLine="708"/>
         <w:rPr>
           <w:rFonts w:ascii="Century Gothic" w:hAnsi="Century Gothic"/>
-          <w:color w:val="FF0000"/>
+          <w:color w:val="FFFFFF" w:themeColor="background1"/>
         </w:rPr>
       </w:pPr>
       <w:r>
         <w:rPr>
           <w:rFonts w:ascii="Century Gothic" w:hAnsi="Century Gothic"/>
-          <w:color w:val="FF0000"/>
+          <w:color w:val="FFFFFF" w:themeColor="background1"/>
         </w:rPr>
         <w:t>Manoah VERDIER</w:t>
       </w:r>
@@ -411,39 +411,15 @@
         <w:ind w:firstLine="708"/>
         <w:rPr>
           <w:rFonts w:ascii="Century Gothic" w:hAnsi="Century Gothic"/>
-          <w:color w:val="FF0000"/>
+          <w:color w:val="FFFFFF" w:themeColor="background1"/>
         </w:rPr>
       </w:pPr>
       <w:r>
         <w:rPr>
           <w:rFonts w:ascii="Century Gothic" w:hAnsi="Century Gothic"/>
-          <w:color w:val="FF0000"/>
+          <w:color w:val="FFFFFF" w:themeColor="background1"/>
         </w:rPr>
         <w:t>0699932704</w:t>
-      </w:r>
-    </w:p>
-    <w:p>
-      <w:pPr>
-        <w:ind w:firstLine="708"/>
-        <w:rPr>
-          <w:rFonts w:ascii="Century Gothic" w:hAnsi="Century Gothic"/>
-          <w:i/>
-          <w:iCs/>
-          <w:color w:val="FF0000"/>
-          <w:sz w:val="21"/>
-          <w:szCs w:val="21"/>
-        </w:rPr>
-      </w:pPr>
-      <w:r>
-        <w:rPr>
-          <w:rFonts w:ascii="Century Gothic" w:hAnsi="Century Gothic"/>
-          <w:i/>
-          <w:iCs/>
-          <w:color w:val="FF0000"/>
-          <w:sz w:val="21"/>
-          <w:szCs w:val="21"/>
-        </w:rPr>
-        <w:t>manoah.verdier@gmail.com</w:t>
       </w:r>
     </w:p>
     <w:p>
@@ -467,6 +443,30 @@
           <w:sz w:val="21"/>
           <w:szCs w:val="21"/>
         </w:rPr>
+        <w:t>manoah.verdier@gmail.com</w:t>
+      </w:r>
+    </w:p>
+    <w:p>
+      <w:pPr>
+        <w:ind w:firstLine="708"/>
+        <w:rPr>
+          <w:rFonts w:ascii="Century Gothic" w:hAnsi="Century Gothic"/>
+          <w:i/>
+          <w:iCs/>
+          <w:color w:val="FFFFFF" w:themeColor="background1"/>
+          <w:sz w:val="21"/>
+          <w:szCs w:val="21"/>
+        </w:rPr>
+      </w:pPr>
+      <w:r>
+        <w:rPr>
+          <w:rFonts w:ascii="Century Gothic" w:hAnsi="Century Gothic"/>
+          <w:i/>
+          <w:iCs/>
+          <w:color w:val="FFFFFF" w:themeColor="background1"/>
+          <w:sz w:val="21"/>
+          <w:szCs w:val="21"/>
+        </w:rPr>
         <w:t xml:space="preserve"> </w:t>
       </w:r>
     </w:p>
@@ -490,17 +490,8 @@
           <w:rFonts w:ascii="Century Gothic" w:hAnsi="Century Gothic"/>
           <w:color w:val="FFFFFF" w:themeColor="background1"/>
         </w:rPr>
-        <w:t xml:space="preserve">Groupe </w:t>
-      </w:r>
-      <w:proofErr w:type="spellStart"/>
-      <w:r>
-        <w:rPr>
-          <w:rFonts w:ascii="Century Gothic" w:hAnsi="Century Gothic"/>
-          <w:color w:val="FFFFFF" w:themeColor="background1"/>
-        </w:rPr>
-        <w:t>Odice</w:t>
-      </w:r>
-      <w:proofErr w:type="spellEnd"/>
+        <w:t>Groupe Odice</w:t>
+      </w:r>
     </w:p>
     <w:p>
       <w:pPr>
@@ -640,6 +631,10 @@
     </w:p>
     <w:p>
       <w:pPr>
+        <w:tabs>
+          <w:tab w:val="left" w:pos="1035"/>
+          <w:tab w:val="center" w:pos="4533"/>
+        </w:tabs>
         <w:jc w:val="center"/>
         <w:rPr>
           <w:rFonts w:ascii="Century Gothic" w:eastAsia="+mn-ea" w:hAnsi="Century Gothic" w:cs="+mn-cs"/>
@@ -665,12 +660,9 @@
           <w:szCs w:val="36"/>
           <w:lang w:eastAsia="fr-FR"/>
         </w:rPr>
-        <w:t xml:space="preserve">Prix votre abonnement </w:t>
-      </w:r>
-    </w:p>
-    <w:p>
-      <w:pPr>
-        <w:ind w:firstLine="708"/>
+        <w:t xml:space="preserve">Prix </w:t>
+      </w:r>
+      <w:r>
         <w:rPr>
           <w:rFonts w:ascii="Century Gothic" w:eastAsia="+mn-ea" w:hAnsi="Century Gothic" w:cs="+mn-cs"/>
           <w:b/>
@@ -682,7 +674,8 @@
           <w:szCs w:val="36"/>
           <w:lang w:eastAsia="fr-FR"/>
         </w:rPr>
-      </w:pPr>
+        <w:t xml:space="preserve">de </w:t>
+      </w:r>
       <w:r>
         <w:rPr>
           <w:rFonts w:ascii="Century Gothic" w:eastAsia="+mn-ea" w:hAnsi="Century Gothic" w:cs="+mn-cs"/>
@@ -695,9 +688,12 @@
           <w:szCs w:val="36"/>
           <w:lang w:eastAsia="fr-FR"/>
         </w:rPr>
-        <w:t xml:space="preserve">« Type </w:t>
-      </w:r>
-      <w:r>
+        <w:t>votre abonnement</w:t>
+      </w:r>
+    </w:p>
+    <w:p>
+      <w:pPr>
+        <w:jc w:val="center"/>
         <w:rPr>
           <w:rFonts w:ascii="Century Gothic" w:eastAsia="+mn-ea" w:hAnsi="Century Gothic" w:cs="+mn-cs"/>
           <w:b/>
@@ -709,8 +705,7 @@
           <w:szCs w:val="36"/>
           <w:lang w:eastAsia="fr-FR"/>
         </w:rPr>
-        <w:t>Platinium</w:t>
-      </w:r>
+      </w:pPr>
       <w:r>
         <w:rPr>
           <w:rFonts w:ascii="Century Gothic" w:eastAsia="+mn-ea" w:hAnsi="Century Gothic" w:cs="+mn-cs"/>
@@ -723,7 +718,7 @@
           <w:szCs w:val="36"/>
           <w:lang w:eastAsia="fr-FR"/>
         </w:rPr>
-        <w:t> </w:t>
+        <w:t>${Type}</w:t>
       </w:r>
       <w:r>
         <w:rPr>
@@ -737,7 +732,7 @@
           <w:szCs w:val="36"/>
           <w:lang w:eastAsia="fr-FR"/>
         </w:rPr>
-        <w:t>»</w:t>
+        <w:t xml:space="preserve"> : </w:t>
       </w:r>
       <w:r>
         <w:rPr>
@@ -751,21 +746,7 @@
           <w:szCs w:val="36"/>
           <w:lang w:eastAsia="fr-FR"/>
         </w:rPr>
-        <w:t xml:space="preserve"> : </w:t>
-      </w:r>
-      <w:r>
-        <w:rPr>
-          <w:rFonts w:ascii="Century Gothic" w:eastAsia="+mn-ea" w:hAnsi="Century Gothic" w:cs="+mn-cs"/>
-          <w:b/>
-          <w:bCs/>
-          <w:color w:val="12538A"/>
-          <w:spacing w:val="60"/>
-          <w:kern w:val="24"/>
-          <w:sz w:val="36"/>
-          <w:szCs w:val="36"/>
-          <w:lang w:eastAsia="fr-FR"/>
-        </w:rPr>
-        <w:t>719.91</w:t>
+        <w:t/>
       </w:r>
       <w:r>
         <w:rPr>
@@ -1293,662 +1274,8 @@
                 <w:szCs w:val="18"/>
                 <w:lang w:eastAsia="fr-FR"/>
               </w:rPr>
-              <w:t>MARQUE</w:t>
+              <w:t>CATEGORIE</w:t>
             </w:r>
-          </w:p>
-        </w:tc>
-      </w:tr>
-      <w:tr>
-        <w:trPr>
-          <w:trHeight w:val="465"/>
-        </w:trPr>
-        <w:tc>
-          <w:tcPr>
-            <w:tcW w:w="4191" w:type="dxa"/>
-            <w:tcBorders>
-              <w:top w:val="single" w:sz="8" w:space="0" w:color="FFFFFF"/>
-              <w:left w:val="single" w:sz="8" w:space="0" w:color="FFFFFF"/>
-              <w:bottom w:val="single" w:sz="8" w:space="0" w:color="FFFFFF"/>
-              <w:right w:val="single" w:sz="8" w:space="0" w:color="FFFFFF"/>
-            </w:tcBorders>
-            <w:shd w:val="clear" w:color="auto" w:fill="4472C4"/>
-            <w:tcMar>
-              <w:top w:w="15" w:type="dxa"/>
-              <w:left w:w="70" w:type="dxa"/>
-              <w:bottom w:w="0" w:type="dxa"/>
-              <w:right w:w="70" w:type="dxa"/>
-            </w:tcMar>
-            <w:vAlign w:val="center"/>
-          </w:tcPr>
-          <w:p>
-            <w:pPr>
-              <w:ind w:firstLine="708"/>
-              <w:rPr>
-                <w:rFonts w:ascii="Century Gothic" w:hAnsi="Century Gothic"/>
-                <w:color w:val="FF0000"/>
-              </w:rPr>
-            </w:pPr>
-            <w:r>
-              <w:rPr>
-                <w:rFonts w:ascii="Century Gothic" w:hAnsi="Century Gothic"/>
-                <w:color w:val="FFFFFF" w:themeColor="background1"/>
-              </w:rPr>
-              <w:t>Simple service gaz</w:t>
-            </w:r>
-          </w:p>
-        </w:tc>
-        <w:tc>
-          <w:tcPr>
-            <w:tcW w:w="1161" w:type="dxa"/>
-            <w:tcBorders>
-              <w:top w:val="single" w:sz="8" w:space="0" w:color="FFFFFF"/>
-              <w:left w:val="single" w:sz="8" w:space="0" w:color="FFFFFF"/>
-              <w:bottom w:val="single" w:sz="8" w:space="0" w:color="FFFFFF"/>
-              <w:right w:val="single" w:sz="8" w:space="0" w:color="FFFFFF"/>
-            </w:tcBorders>
-            <w:shd w:val="clear" w:color="auto" w:fill="CFD5EA"/>
-            <w:tcMar>
-              <w:top w:w="15" w:type="dxa"/>
-              <w:left w:w="70" w:type="dxa"/>
-              <w:bottom w:w="0" w:type="dxa"/>
-              <w:right w:w="70" w:type="dxa"/>
-            </w:tcMar>
-            <w:vAlign w:val="center"/>
-          </w:tcPr>
-          <w:p>
-            <w:pPr>
-              <w:jc w:val="center"/>
-              <w:rPr>
-                <w:rFonts w:ascii="Arial" w:eastAsia="Times New Roman" w:hAnsi="Arial" w:cs="Arial"/>
-                <w:sz w:val="36"/>
-                <w:szCs w:val="36"/>
-                <w:lang w:eastAsia="fr-FR"/>
-              </w:rPr>
-            </w:pPr>
-            <w:r>
-              <w:rPr>
-                <w:rFonts w:ascii="Arial" w:eastAsia="Times New Roman" w:hAnsi="Arial" w:cs="Arial"/>
-                <w:sz w:val="36"/>
-                <w:szCs w:val="36"/>
-                <w:lang w:eastAsia="fr-FR"/>
-              </w:rPr>
-              <w:t>2</w:t>
-            </w:r>
-          </w:p>
-        </w:tc>
-        <w:tc>
-          <w:tcPr>
-            <w:tcW w:w="3848" w:type="dxa"/>
-            <w:tcBorders>
-              <w:top w:val="single" w:sz="8" w:space="0" w:color="FFFFFF"/>
-              <w:left w:val="single" w:sz="8" w:space="0" w:color="FFFFFF"/>
-              <w:bottom w:val="single" w:sz="8" w:space="0" w:color="FFFFFF"/>
-              <w:right w:val="single" w:sz="8" w:space="0" w:color="FFFFFF"/>
-            </w:tcBorders>
-            <w:shd w:val="clear" w:color="auto" w:fill="CFD5EA"/>
-            <w:tcMar>
-              <w:top w:w="15" w:type="dxa"/>
-              <w:left w:w="70" w:type="dxa"/>
-              <w:bottom w:w="0" w:type="dxa"/>
-              <w:right w:w="70" w:type="dxa"/>
-            </w:tcMar>
-            <w:vAlign w:val="center"/>
-          </w:tcPr>
-          <w:p>
-            <w:pPr>
-              <w:jc w:val="center"/>
-              <w:rPr>
-                <w:rFonts w:ascii="Arial" w:eastAsia="Times New Roman" w:hAnsi="Arial" w:cs="Arial"/>
-                <w:sz w:val="36"/>
-                <w:szCs w:val="36"/>
-                <w:lang w:eastAsia="fr-FR"/>
-              </w:rPr>
-            </w:pPr>
-          </w:p>
-        </w:tc>
-      </w:tr>
-      <w:tr>
-        <w:trPr>
-          <w:trHeight w:val="465"/>
-        </w:trPr>
-        <w:tc>
-          <w:tcPr>
-            <w:tcW w:w="4191" w:type="dxa"/>
-            <w:tcBorders>
-              <w:top w:val="single" w:sz="8" w:space="0" w:color="FFFFFF"/>
-              <w:left w:val="single" w:sz="8" w:space="0" w:color="FFFFFF"/>
-              <w:bottom w:val="single" w:sz="8" w:space="0" w:color="FFFFFF"/>
-              <w:right w:val="single" w:sz="8" w:space="0" w:color="FFFFFF"/>
-            </w:tcBorders>
-            <w:shd w:val="clear" w:color="auto" w:fill="4472C4"/>
-            <w:tcMar>
-              <w:top w:w="15" w:type="dxa"/>
-              <w:left w:w="70" w:type="dxa"/>
-              <w:bottom w:w="0" w:type="dxa"/>
-              <w:right w:w="70" w:type="dxa"/>
-            </w:tcMar>
-            <w:vAlign w:val="center"/>
-          </w:tcPr>
-          <w:p>
-            <w:pPr>
-              <w:ind w:firstLine="708"/>
-              <w:rPr>
-                <w:rFonts w:ascii="Century Gothic" w:hAnsi="Century Gothic"/>
-                <w:color w:val="FF0000"/>
-              </w:rPr>
-            </w:pPr>
-            <w:r>
-              <w:rPr>
-                <w:rFonts w:ascii="Century Gothic" w:hAnsi="Century Gothic"/>
-                <w:color w:val="FFFFFF" w:themeColor="background1"/>
-              </w:rPr>
-              <w:t>4 feux vifs sur neutre</w:t>
-            </w:r>
-          </w:p>
-        </w:tc>
-        <w:tc>
-          <w:tcPr>
-            <w:tcW w:w="1161" w:type="dxa"/>
-            <w:tcBorders>
-              <w:top w:val="single" w:sz="8" w:space="0" w:color="FFFFFF"/>
-              <w:left w:val="single" w:sz="8" w:space="0" w:color="FFFFFF"/>
-              <w:bottom w:val="single" w:sz="8" w:space="0" w:color="FFFFFF"/>
-              <w:right w:val="single" w:sz="8" w:space="0" w:color="FFFFFF"/>
-            </w:tcBorders>
-            <w:shd w:val="clear" w:color="auto" w:fill="CFD5EA"/>
-            <w:tcMar>
-              <w:top w:w="15" w:type="dxa"/>
-              <w:left w:w="70" w:type="dxa"/>
-              <w:bottom w:w="0" w:type="dxa"/>
-              <w:right w:w="70" w:type="dxa"/>
-            </w:tcMar>
-            <w:vAlign w:val="center"/>
-          </w:tcPr>
-          <w:p>
-            <w:pPr>
-              <w:jc w:val="center"/>
-              <w:rPr>
-                <w:rFonts w:ascii="Arial" w:eastAsia="Times New Roman" w:hAnsi="Arial" w:cs="Arial"/>
-                <w:sz w:val="36"/>
-                <w:szCs w:val="36"/>
-                <w:lang w:eastAsia="fr-FR"/>
-              </w:rPr>
-            </w:pPr>
-            <w:r>
-              <w:rPr>
-                <w:rFonts w:ascii="Arial" w:eastAsia="Times New Roman" w:hAnsi="Arial" w:cs="Arial"/>
-                <w:sz w:val="36"/>
-                <w:szCs w:val="36"/>
-                <w:lang w:eastAsia="fr-FR"/>
-              </w:rPr>
-              <w:t>2</w:t>
-            </w:r>
-          </w:p>
-        </w:tc>
-        <w:tc>
-          <w:tcPr>
-            <w:tcW w:w="3848" w:type="dxa"/>
-            <w:tcBorders>
-              <w:top w:val="single" w:sz="8" w:space="0" w:color="FFFFFF"/>
-              <w:left w:val="single" w:sz="8" w:space="0" w:color="FFFFFF"/>
-              <w:bottom w:val="single" w:sz="8" w:space="0" w:color="FFFFFF"/>
-              <w:right w:val="single" w:sz="8" w:space="0" w:color="FFFFFF"/>
-            </w:tcBorders>
-            <w:shd w:val="clear" w:color="auto" w:fill="CFD5EA"/>
-            <w:tcMar>
-              <w:top w:w="15" w:type="dxa"/>
-              <w:left w:w="70" w:type="dxa"/>
-              <w:bottom w:w="0" w:type="dxa"/>
-              <w:right w:w="70" w:type="dxa"/>
-            </w:tcMar>
-            <w:vAlign w:val="center"/>
-          </w:tcPr>
-          <w:p>
-            <w:pPr>
-              <w:jc w:val="center"/>
-              <w:rPr>
-                <w:rFonts w:ascii="Arial" w:eastAsia="Times New Roman" w:hAnsi="Arial" w:cs="Arial"/>
-                <w:sz w:val="36"/>
-                <w:szCs w:val="36"/>
-                <w:lang w:eastAsia="fr-FR"/>
-              </w:rPr>
-            </w:pPr>
-          </w:p>
-        </w:tc>
-      </w:tr>
-      <w:tr>
-        <w:trPr>
-          <w:trHeight w:val="465"/>
-        </w:trPr>
-        <w:tc>
-          <w:tcPr>
-            <w:tcW w:w="4191" w:type="dxa"/>
-            <w:tcBorders>
-              <w:top w:val="single" w:sz="8" w:space="0" w:color="FFFFFF"/>
-              <w:left w:val="single" w:sz="8" w:space="0" w:color="FFFFFF"/>
-              <w:bottom w:val="single" w:sz="8" w:space="0" w:color="FFFFFF"/>
-              <w:right w:val="single" w:sz="8" w:space="0" w:color="FFFFFF"/>
-            </w:tcBorders>
-            <w:shd w:val="clear" w:color="auto" w:fill="4472C4"/>
-            <w:tcMar>
-              <w:top w:w="15" w:type="dxa"/>
-              <w:left w:w="70" w:type="dxa"/>
-              <w:bottom w:w="0" w:type="dxa"/>
-              <w:right w:w="70" w:type="dxa"/>
-            </w:tcMar>
-            <w:vAlign w:val="center"/>
-          </w:tcPr>
-          <w:p>
-            <w:pPr>
-              <w:ind w:firstLine="708"/>
-              <w:rPr>
-                <w:rFonts w:ascii="Century Gothic" w:hAnsi="Century Gothic"/>
-                <w:color w:val="FF0000"/>
-              </w:rPr>
-            </w:pPr>
-            <w:r>
-              <w:rPr>
-                <w:rFonts w:ascii="Century Gothic" w:hAnsi="Century Gothic"/>
-                <w:color w:val="FFFFFF" w:themeColor="background1"/>
-              </w:rPr>
-              <w:t>2 feux vifs sur neutre</w:t>
-            </w:r>
-          </w:p>
-        </w:tc>
-        <w:tc>
-          <w:tcPr>
-            <w:tcW w:w="1161" w:type="dxa"/>
-            <w:tcBorders>
-              <w:top w:val="single" w:sz="8" w:space="0" w:color="FFFFFF"/>
-              <w:left w:val="single" w:sz="8" w:space="0" w:color="FFFFFF"/>
-              <w:bottom w:val="single" w:sz="8" w:space="0" w:color="FFFFFF"/>
-              <w:right w:val="single" w:sz="8" w:space="0" w:color="FFFFFF"/>
-            </w:tcBorders>
-            <w:shd w:val="clear" w:color="auto" w:fill="CFD5EA"/>
-            <w:tcMar>
-              <w:top w:w="15" w:type="dxa"/>
-              <w:left w:w="70" w:type="dxa"/>
-              <w:bottom w:w="0" w:type="dxa"/>
-              <w:right w:w="70" w:type="dxa"/>
-            </w:tcMar>
-            <w:vAlign w:val="center"/>
-          </w:tcPr>
-          <w:p>
-            <w:pPr>
-              <w:jc w:val="center"/>
-              <w:rPr>
-                <w:rFonts w:ascii="Arial" w:eastAsia="Times New Roman" w:hAnsi="Arial" w:cs="Arial"/>
-                <w:sz w:val="36"/>
-                <w:szCs w:val="36"/>
-                <w:lang w:eastAsia="fr-FR"/>
-              </w:rPr>
-            </w:pPr>
-            <w:r>
-              <w:rPr>
-                <w:rFonts w:ascii="Arial" w:eastAsia="Times New Roman" w:hAnsi="Arial" w:cs="Arial"/>
-                <w:sz w:val="36"/>
-                <w:szCs w:val="36"/>
-                <w:lang w:eastAsia="fr-FR"/>
-              </w:rPr>
-              <w:t>2</w:t>
-            </w:r>
-          </w:p>
-        </w:tc>
-        <w:tc>
-          <w:tcPr>
-            <w:tcW w:w="3848" w:type="dxa"/>
-            <w:tcBorders>
-              <w:top w:val="single" w:sz="8" w:space="0" w:color="FFFFFF"/>
-              <w:left w:val="single" w:sz="8" w:space="0" w:color="FFFFFF"/>
-              <w:bottom w:val="single" w:sz="8" w:space="0" w:color="FFFFFF"/>
-              <w:right w:val="single" w:sz="8" w:space="0" w:color="FFFFFF"/>
-            </w:tcBorders>
-            <w:shd w:val="clear" w:color="auto" w:fill="CFD5EA"/>
-            <w:tcMar>
-              <w:top w:w="15" w:type="dxa"/>
-              <w:left w:w="70" w:type="dxa"/>
-              <w:bottom w:w="0" w:type="dxa"/>
-              <w:right w:w="70" w:type="dxa"/>
-            </w:tcMar>
-            <w:vAlign w:val="center"/>
-          </w:tcPr>
-          <w:p>
-            <w:pPr>
-              <w:jc w:val="center"/>
-              <w:rPr>
-                <w:rFonts w:ascii="Arial" w:eastAsia="Times New Roman" w:hAnsi="Arial" w:cs="Arial"/>
-                <w:sz w:val="36"/>
-                <w:szCs w:val="36"/>
-                <w:lang w:eastAsia="fr-FR"/>
-              </w:rPr>
-            </w:pPr>
-          </w:p>
-        </w:tc>
-      </w:tr>
-      <w:tr>
-        <w:trPr>
-          <w:trHeight w:val="465"/>
-        </w:trPr>
-        <w:tc>
-          <w:tcPr>
-            <w:tcW w:w="4191" w:type="dxa"/>
-            <w:tcBorders>
-              <w:top w:val="single" w:sz="8" w:space="0" w:color="FFFFFF"/>
-              <w:left w:val="single" w:sz="8" w:space="0" w:color="FFFFFF"/>
-              <w:bottom w:val="single" w:sz="8" w:space="0" w:color="FFFFFF"/>
-              <w:right w:val="single" w:sz="8" w:space="0" w:color="FFFFFF"/>
-            </w:tcBorders>
-            <w:shd w:val="clear" w:color="auto" w:fill="4472C4"/>
-            <w:tcMar>
-              <w:top w:w="15" w:type="dxa"/>
-              <w:left w:w="70" w:type="dxa"/>
-              <w:bottom w:w="0" w:type="dxa"/>
-              <w:right w:w="70" w:type="dxa"/>
-            </w:tcMar>
-            <w:vAlign w:val="center"/>
-          </w:tcPr>
-          <w:p>
-            <w:pPr>
-              <w:ind w:firstLine="708"/>
-              <w:rPr>
-                <w:rFonts w:ascii="Century Gothic" w:hAnsi="Century Gothic"/>
-                <w:color w:val="FF0000"/>
-              </w:rPr>
-            </w:pPr>
-            <w:r>
-              <w:rPr>
-                <w:rFonts w:ascii="Century Gothic" w:hAnsi="Century Gothic"/>
-                <w:color w:val="FFFFFF" w:themeColor="background1"/>
-              </w:rPr>
-              <w:t>Armoire froide 1 ou 2  portes</w:t>
-            </w:r>
-          </w:p>
-        </w:tc>
-        <w:tc>
-          <w:tcPr>
-            <w:tcW w:w="1161" w:type="dxa"/>
-            <w:tcBorders>
-              <w:top w:val="single" w:sz="8" w:space="0" w:color="FFFFFF"/>
-              <w:left w:val="single" w:sz="8" w:space="0" w:color="FFFFFF"/>
-              <w:bottom w:val="single" w:sz="8" w:space="0" w:color="FFFFFF"/>
-              <w:right w:val="single" w:sz="8" w:space="0" w:color="FFFFFF"/>
-            </w:tcBorders>
-            <w:shd w:val="clear" w:color="auto" w:fill="CFD5EA"/>
-            <w:tcMar>
-              <w:top w:w="15" w:type="dxa"/>
-              <w:left w:w="70" w:type="dxa"/>
-              <w:bottom w:w="0" w:type="dxa"/>
-              <w:right w:w="70" w:type="dxa"/>
-            </w:tcMar>
-            <w:vAlign w:val="center"/>
-          </w:tcPr>
-          <w:p>
-            <w:pPr>
-              <w:jc w:val="center"/>
-              <w:rPr>
-                <w:rFonts w:ascii="Arial" w:eastAsia="Times New Roman" w:hAnsi="Arial" w:cs="Arial"/>
-                <w:sz w:val="36"/>
-                <w:szCs w:val="36"/>
-                <w:lang w:eastAsia="fr-FR"/>
-              </w:rPr>
-            </w:pPr>
-            <w:r>
-              <w:rPr>
-                <w:rFonts w:ascii="Arial" w:eastAsia="Times New Roman" w:hAnsi="Arial" w:cs="Arial"/>
-                <w:sz w:val="36"/>
-                <w:szCs w:val="36"/>
-                <w:lang w:eastAsia="fr-FR"/>
-              </w:rPr>
-              <w:t>1</w:t>
-            </w:r>
-          </w:p>
-        </w:tc>
-        <w:tc>
-          <w:tcPr>
-            <w:tcW w:w="3848" w:type="dxa"/>
-            <w:tcBorders>
-              <w:top w:val="single" w:sz="8" w:space="0" w:color="FFFFFF"/>
-              <w:left w:val="single" w:sz="8" w:space="0" w:color="FFFFFF"/>
-              <w:bottom w:val="single" w:sz="8" w:space="0" w:color="FFFFFF"/>
-              <w:right w:val="single" w:sz="8" w:space="0" w:color="FFFFFF"/>
-            </w:tcBorders>
-            <w:shd w:val="clear" w:color="auto" w:fill="CFD5EA"/>
-            <w:tcMar>
-              <w:top w:w="15" w:type="dxa"/>
-              <w:left w:w="70" w:type="dxa"/>
-              <w:bottom w:w="0" w:type="dxa"/>
-              <w:right w:w="70" w:type="dxa"/>
-            </w:tcMar>
-            <w:vAlign w:val="center"/>
-          </w:tcPr>
-          <w:p>
-            <w:pPr>
-              <w:jc w:val="center"/>
-              <w:rPr>
-                <w:rFonts w:ascii="Arial" w:eastAsia="Times New Roman" w:hAnsi="Arial" w:cs="Arial"/>
-                <w:sz w:val="36"/>
-                <w:szCs w:val="36"/>
-                <w:lang w:eastAsia="fr-FR"/>
-              </w:rPr>
-            </w:pPr>
-          </w:p>
-        </w:tc>
-      </w:tr>
-      <w:tr>
-        <w:trPr>
-          <w:trHeight w:val="465"/>
-        </w:trPr>
-        <w:tc>
-          <w:tcPr>
-            <w:tcW w:w="4191" w:type="dxa"/>
-            <w:tcBorders>
-              <w:top w:val="single" w:sz="8" w:space="0" w:color="FFFFFF"/>
-              <w:left w:val="single" w:sz="8" w:space="0" w:color="FFFFFF"/>
-              <w:bottom w:val="single" w:sz="8" w:space="0" w:color="FFFFFF"/>
-              <w:right w:val="single" w:sz="8" w:space="0" w:color="FFFFFF"/>
-            </w:tcBorders>
-            <w:shd w:val="clear" w:color="auto" w:fill="4472C4"/>
-            <w:tcMar>
-              <w:top w:w="15" w:type="dxa"/>
-              <w:left w:w="70" w:type="dxa"/>
-              <w:bottom w:w="0" w:type="dxa"/>
-              <w:right w:w="70" w:type="dxa"/>
-            </w:tcMar>
-            <w:vAlign w:val="center"/>
-          </w:tcPr>
-          <w:p>
-            <w:pPr>
-              <w:ind w:firstLine="708"/>
-              <w:rPr>
-                <w:rFonts w:ascii="Century Gothic" w:hAnsi="Century Gothic"/>
-                <w:color w:val="FF0000"/>
-              </w:rPr>
-            </w:pPr>
-            <w:r>
-              <w:rPr>
-                <w:rFonts w:ascii="Century Gothic" w:hAnsi="Century Gothic"/>
-                <w:color w:val="FFFFFF" w:themeColor="background1"/>
-              </w:rPr>
-              <w:t>Armoire à chariots</w:t>
-            </w:r>
-          </w:p>
-        </w:tc>
-        <w:tc>
-          <w:tcPr>
-            <w:tcW w:w="1161" w:type="dxa"/>
-            <w:tcBorders>
-              <w:top w:val="single" w:sz="8" w:space="0" w:color="FFFFFF"/>
-              <w:left w:val="single" w:sz="8" w:space="0" w:color="FFFFFF"/>
-              <w:bottom w:val="single" w:sz="8" w:space="0" w:color="FFFFFF"/>
-              <w:right w:val="single" w:sz="8" w:space="0" w:color="FFFFFF"/>
-            </w:tcBorders>
-            <w:shd w:val="clear" w:color="auto" w:fill="CFD5EA"/>
-            <w:tcMar>
-              <w:top w:w="15" w:type="dxa"/>
-              <w:left w:w="70" w:type="dxa"/>
-              <w:bottom w:w="0" w:type="dxa"/>
-              <w:right w:w="70" w:type="dxa"/>
-            </w:tcMar>
-            <w:vAlign w:val="center"/>
-          </w:tcPr>
-          <w:p>
-            <w:pPr>
-              <w:jc w:val="center"/>
-              <w:rPr>
-                <w:rFonts w:ascii="Arial" w:eastAsia="Times New Roman" w:hAnsi="Arial" w:cs="Arial"/>
-                <w:sz w:val="36"/>
-                <w:szCs w:val="36"/>
-                <w:lang w:eastAsia="fr-FR"/>
-              </w:rPr>
-            </w:pPr>
-            <w:r>
-              <w:rPr>
-                <w:rFonts w:ascii="Arial" w:eastAsia="Times New Roman" w:hAnsi="Arial" w:cs="Arial"/>
-                <w:sz w:val="36"/>
-                <w:szCs w:val="36"/>
-                <w:lang w:eastAsia="fr-FR"/>
-              </w:rPr>
-              <w:t>1</w:t>
-            </w:r>
-          </w:p>
-        </w:tc>
-        <w:tc>
-          <w:tcPr>
-            <w:tcW w:w="3848" w:type="dxa"/>
-            <w:tcBorders>
-              <w:top w:val="single" w:sz="8" w:space="0" w:color="FFFFFF"/>
-              <w:left w:val="single" w:sz="8" w:space="0" w:color="FFFFFF"/>
-              <w:bottom w:val="single" w:sz="8" w:space="0" w:color="FFFFFF"/>
-              <w:right w:val="single" w:sz="8" w:space="0" w:color="FFFFFF"/>
-            </w:tcBorders>
-            <w:shd w:val="clear" w:color="auto" w:fill="CFD5EA"/>
-            <w:tcMar>
-              <w:top w:w="15" w:type="dxa"/>
-              <w:left w:w="70" w:type="dxa"/>
-              <w:bottom w:w="0" w:type="dxa"/>
-              <w:right w:w="70" w:type="dxa"/>
-            </w:tcMar>
-            <w:vAlign w:val="center"/>
-          </w:tcPr>
-          <w:p>
-            <w:pPr>
-              <w:jc w:val="center"/>
-              <w:rPr>
-                <w:rFonts w:ascii="Arial" w:eastAsia="Times New Roman" w:hAnsi="Arial" w:cs="Arial"/>
-                <w:sz w:val="36"/>
-                <w:szCs w:val="36"/>
-                <w:lang w:eastAsia="fr-FR"/>
-              </w:rPr>
-            </w:pPr>
-          </w:p>
-        </w:tc>
-      </w:tr>
-      <w:tr>
-        <w:trPr>
-          <w:trHeight w:val="465"/>
-        </w:trPr>
-        <w:tc>
-          <w:tcPr>
-            <w:tcW w:w="4191" w:type="dxa"/>
-            <w:tcBorders>
-              <w:top w:val="single" w:sz="8" w:space="0" w:color="FFFFFF"/>
-              <w:left w:val="single" w:sz="8" w:space="0" w:color="FFFFFF"/>
-              <w:bottom w:val="single" w:sz="8" w:space="0" w:color="FFFFFF"/>
-              <w:right w:val="single" w:sz="8" w:space="0" w:color="FFFFFF"/>
-            </w:tcBorders>
-            <w:shd w:val="clear" w:color="auto" w:fill="4472C4"/>
-            <w:tcMar>
-              <w:top w:w="15" w:type="dxa"/>
-              <w:left w:w="70" w:type="dxa"/>
-              <w:bottom w:w="0" w:type="dxa"/>
-              <w:right w:w="70" w:type="dxa"/>
-            </w:tcMar>
-            <w:vAlign w:val="center"/>
-          </w:tcPr>
-          <w:p>
-            <w:pPr>
-              <w:ind w:firstLine="708"/>
-              <w:rPr>
-                <w:rFonts w:ascii="Century Gothic" w:hAnsi="Century Gothic"/>
-                <w:color w:val="FF0000"/>
-              </w:rPr>
-            </w:pPr>
-            <w:r>
-              <w:rPr>
-                <w:rFonts w:ascii="Century Gothic" w:hAnsi="Century Gothic"/>
-                <w:color w:val="FFFFFF" w:themeColor="background1"/>
-              </w:rPr>
-              <w:t>Cutter/ Blender</w:t>
-            </w:r>
-          </w:p>
-        </w:tc>
-        <w:tc>
-          <w:tcPr>
-            <w:tcW w:w="1161" w:type="dxa"/>
-            <w:tcBorders>
-              <w:top w:val="single" w:sz="8" w:space="0" w:color="FFFFFF"/>
-              <w:left w:val="single" w:sz="8" w:space="0" w:color="FFFFFF"/>
-              <w:bottom w:val="single" w:sz="8" w:space="0" w:color="FFFFFF"/>
-              <w:right w:val="single" w:sz="8" w:space="0" w:color="FFFFFF"/>
-            </w:tcBorders>
-            <w:shd w:val="clear" w:color="auto" w:fill="CFD5EA"/>
-            <w:tcMar>
-              <w:top w:w="15" w:type="dxa"/>
-              <w:left w:w="70" w:type="dxa"/>
-              <w:bottom w:w="0" w:type="dxa"/>
-              <w:right w:w="70" w:type="dxa"/>
-            </w:tcMar>
-            <w:vAlign w:val="center"/>
-          </w:tcPr>
-          <w:p>
-            <w:pPr>
-              <w:jc w:val="center"/>
-              <w:rPr>
-                <w:rFonts w:ascii="Arial" w:eastAsia="Times New Roman" w:hAnsi="Arial" w:cs="Arial"/>
-                <w:sz w:val="36"/>
-                <w:szCs w:val="36"/>
-                <w:lang w:eastAsia="fr-FR"/>
-              </w:rPr>
-            </w:pPr>
-            <w:r>
-              <w:rPr>
-                <w:rFonts w:ascii="Arial" w:eastAsia="Times New Roman" w:hAnsi="Arial" w:cs="Arial"/>
-                <w:sz w:val="36"/>
-                <w:szCs w:val="36"/>
-                <w:lang w:eastAsia="fr-FR"/>
-              </w:rPr>
-              <w:t>1</w:t>
-            </w:r>
-          </w:p>
-        </w:tc>
-        <w:tc>
-          <w:tcPr>
-            <w:tcW w:w="3848" w:type="dxa"/>
-            <w:tcBorders>
-              <w:top w:val="single" w:sz="8" w:space="0" w:color="FFFFFF"/>
-              <w:left w:val="single" w:sz="8" w:space="0" w:color="FFFFFF"/>
-              <w:bottom w:val="single" w:sz="8" w:space="0" w:color="FFFFFF"/>
-              <w:right w:val="single" w:sz="8" w:space="0" w:color="FFFFFF"/>
-            </w:tcBorders>
-            <w:shd w:val="clear" w:color="auto" w:fill="CFD5EA"/>
-            <w:tcMar>
-              <w:top w:w="15" w:type="dxa"/>
-              <w:left w:w="70" w:type="dxa"/>
-              <w:bottom w:w="0" w:type="dxa"/>
-              <w:right w:w="70" w:type="dxa"/>
-            </w:tcMar>
-            <w:vAlign w:val="center"/>
-          </w:tcPr>
-          <w:p>
-            <w:pPr>
-              <w:jc w:val="center"/>
-              <w:rPr>
-                <w:rFonts w:ascii="Arial" w:eastAsia="Times New Roman" w:hAnsi="Arial" w:cs="Arial"/>
-                <w:sz w:val="36"/>
-                <w:szCs w:val="36"/>
-                <w:lang w:eastAsia="fr-FR"/>
-              </w:rPr>
-            </w:pPr>
           </w:p>
         </w:tc>
       </w:tr>
@@ -8377,7 +7704,7 @@
           <w:szCs w:val="22"/>
           <w:lang w:eastAsia="fr-FR"/>
         </w:rPr>
-        <w:t xml:space="preserve">le  </w:t>
+        <w:t xml:space="preserve">le </w:t>
       </w:r>
       <w:r>
         <w:rPr>
@@ -8391,7 +7718,7 @@
           <w:szCs w:val="22"/>
           <w:lang w:eastAsia="fr-FR"/>
         </w:rPr>
-        <w:t>30/09/2022</w:t>
+        <w:t>07/10/2022</w:t>
       </w:r>
     </w:p>
     <w:p>
@@ -8425,7 +7752,7 @@
     <w:tbl>
       <w:tblPr>
         <w:tblStyle w:val="Grilledutableau"/>
-        <w:tblW w:w="0" w:type="auto"/>
+        <w:tblW w:w="9174" w:type="dxa"/>
         <w:jc w:val="center"/>
         <w:tblBorders>
           <w:top w:val="none" w:sz="0" w:space="0" w:color="auto"/>
@@ -8438,7 +7765,7 @@
         <w:tblLook w:val="04A0" w:firstRow="1" w:lastRow="0" w:firstColumn="1" w:lastColumn="0" w:noHBand="0" w:noVBand="1"/>
       </w:tblPr>
       <w:tblGrid>
-        <w:gridCol w:w="4528"/>
+        <w:gridCol w:w="4646"/>
         <w:gridCol w:w="4528"/>
       </w:tblGrid>
       <w:tr>
@@ -8447,7 +7774,7 @@
         </w:trPr>
         <w:tc>
           <w:tcPr>
-            <w:tcW w:w="4528" w:type="dxa"/>
+            <w:tcW w:w="4646" w:type="dxa"/>
             <w:shd w:val="clear" w:color="auto" w:fill="12538A"/>
           </w:tcPr>
           <w:p>
@@ -8500,7 +7827,26 @@
           </w:p>
           <w:p>
             <w:pPr>
-              <w:jc w:val="center"/>
+              <w:pStyle w:val="Default"/>
+              <w:rPr>
+                <w:color w:val="12538A"/>
+                <w:sz w:val="20"/>
+                <w:szCs w:val="20"/>
+              </w:rPr>
+            </w:pPr>
+            <w:r>
+              <w:rPr>
+                <w:b/>
+                <w:bCs/>
+                <w:color w:val="12538A"/>
+                <w:sz w:val="20"/>
+                <w:szCs w:val="20"/>
+              </w:rPr>
+              <w:t xml:space="preserve">{{s1|signature|200|100}} </w:t>
+            </w:r>
+          </w:p>
+          <w:p>
+            <w:pPr>
               <w:rPr>
                 <w:rFonts w:ascii="Tahoma" w:eastAsia="Times New Roman" w:hAnsi="Tahoma" w:cs="Tahoma"/>
                 <w:color w:val="FFFFFF" w:themeColor="background1"/>
@@ -9985,6 +9331,19 @@
       <w:color w:val="808080"/>
     </w:rPr>
   </w:style>
+  <w:style w:type="paragraph" w:customStyle="1" w:styleId="Default">
+    <w:name w:val="Default"/>
+    <w:rsid w:val="00F46BC7"/>
+    <w:pPr>
+      <w:autoSpaceDE w:val="0"/>
+      <w:autoSpaceDN w:val="0"/>
+      <w:adjustRightInd w:val="0"/>
+    </w:pPr>
+    <w:rPr>
+      <w:rFonts w:ascii="Calibri" w:hAnsi="Calibri" w:cs="Calibri"/>
+      <w:color w:val="000000"/>
+    </w:rPr>
+  </w:style>
 </w:styles>
 </file>
 
@@ -10133,10 +9492,15 @@
     <w:rsid w:val="00324325"/>
     <w:rsid w:val="00395159"/>
     <w:rsid w:val="00401F93"/>
+    <w:rsid w:val="00417530"/>
+    <w:rsid w:val="00417B5B"/>
+    <w:rsid w:val="004C78D5"/>
     <w:rsid w:val="005F1F2B"/>
+    <w:rsid w:val="00631E33"/>
     <w:rsid w:val="007279A5"/>
     <w:rsid w:val="007B3B2F"/>
     <w:rsid w:val="008878E3"/>
+    <w:rsid w:val="00A8167D"/>
     <w:rsid w:val="00A92F9F"/>
     <w:rsid w:val="00AA22B2"/>
     <w:rsid w:val="00AF1E44"/>
@@ -10601,10 +9965,6 @@
       <w:color w:val="808080"/>
     </w:rPr>
   </w:style>
-  <w:style w:type="paragraph" w:customStyle="1" w:styleId="A8CE928916AC462B8449248D3875FD70">
-    <w:name w:val="A8CE928916AC462B8449248D3875FD70"/>
-    <w:rsid w:val="00090402"/>
-  </w:style>
 </w:styles>
 </file>
 
@@ -10911,6 +10271,10 @@
 </file>
 
 <file path=customXml/item1.xml><?xml version="1.0" encoding="utf-8"?>
+<b:Sources xmlns:b="http://schemas.openxmlformats.org/officeDocument/2006/bibliography" xmlns="http://schemas.openxmlformats.org/officeDocument/2006/bibliography" SelectedStyle="/APASixthEditionOfficeOnline.xsl" StyleName="APA" Version="6"/>
+</file>
+
+<file path=customXml/item2.xml><?xml version="1.0" encoding="utf-8"?>
 <p:properties xmlns:p="http://schemas.microsoft.com/office/2006/metadata/properties" xmlns:xsi="http://www.w3.org/2001/XMLSchema-instance" xmlns:pc="http://schemas.microsoft.com/office/infopath/2007/PartnerControls">
   <documentManagement>
     <SharedWithUsers xmlns="453f522e-963c-46e6-a346-05bdec2b9258">
@@ -10924,11 +10288,16 @@
 </p:properties>
 </file>
 
-<file path=customXml/item2.xml><?xml version="1.0" encoding="utf-8"?>
-<b:Sources xmlns:b="http://schemas.openxmlformats.org/officeDocument/2006/bibliography" xmlns="http://schemas.openxmlformats.org/officeDocument/2006/bibliography" SelectedStyle="/APASixthEditionOfficeOnline.xsl" StyleName="APA" Version="6"/>
+<file path=customXml/item3.xml><?xml version="1.0" encoding="utf-8"?>
+<?mso-contentType ?>
+<FormTemplates xmlns="http://schemas.microsoft.com/sharepoint/v3/contenttype/forms">
+  <Display>DocumentLibraryForm</Display>
+  <Edit>DocumentLibraryForm</Edit>
+  <New>DocumentLibraryForm</New>
+</FormTemplates>
 </file>
 
-<file path=customXml/item3.xml><?xml version="1.0" encoding="utf-8"?>
+<file path=customXml/item4.xml><?xml version="1.0" encoding="utf-8"?>
 <ct:contentTypeSchema xmlns:ct="http://schemas.microsoft.com/office/2006/metadata/contentType" xmlns:ma="http://schemas.microsoft.com/office/2006/metadata/properties/metaAttributes" ct:_="" ma:_="" ma:contentTypeName="Document" ma:contentTypeID="0x0101003309247B5450D7408ACDD65ABA54F41A" ma:contentTypeVersion="11" ma:contentTypeDescription="Crée un document." ma:contentTypeScope="" ma:versionID="4e5a82704208891dbcffffdc1dbe1ddc">
   <xsd:schema xmlns:xsd="http://www.w3.org/2001/XMLSchema" xmlns:xs="http://www.w3.org/2001/XMLSchema" xmlns:p="http://schemas.microsoft.com/office/2006/metadata/properties" xmlns:ns3="1053f935-a897-4210-a4da-79878b0af048" xmlns:ns4="453f522e-963c-46e6-a346-05bdec2b9258" targetNamespace="http://schemas.microsoft.com/office/2006/metadata/properties" ma:root="true" ma:fieldsID="217638fc4d400bd738acc5957f8fd0af" ns3:_="" ns4:_="">
     <xsd:import namespace="1053f935-a897-4210-a4da-79878b0af048"/>
@@ -11137,16 +10506,15 @@
 </ct:contentTypeSchema>
 </file>
 
-<file path=customXml/item4.xml><?xml version="1.0" encoding="utf-8"?>
-<?mso-contentType ?>
-<FormTemplates xmlns="http://schemas.microsoft.com/sharepoint/v3/contenttype/forms">
-  <Display>DocumentLibraryForm</Display>
-  <Edit>DocumentLibraryForm</Edit>
-  <New>DocumentLibraryForm</New>
-</FormTemplates>
+<file path=customXml/itemProps1.xml><?xml version="1.0" encoding="utf-8"?>
+<ds:datastoreItem xmlns:ds="http://schemas.openxmlformats.org/officeDocument/2006/customXml" ds:itemID="{EACDEF42-698F-E947-AD2F-B659A8F14DBC}">
+  <ds:schemaRefs>
+    <ds:schemaRef ds:uri="http://schemas.openxmlformats.org/officeDocument/2006/bibliography"/>
+  </ds:schemaRefs>
+</ds:datastoreItem>
 </file>
 
-<file path=customXml/itemProps1.xml><?xml version="1.0" encoding="utf-8"?>
+<file path=customXml/itemProps2.xml><?xml version="1.0" encoding="utf-8"?>
 <ds:datastoreItem xmlns:ds="http://schemas.openxmlformats.org/officeDocument/2006/customXml" ds:itemID="{4086164B-EFDB-4DFD-B355-CF743586D60B}">
   <ds:schemaRefs>
     <ds:schemaRef ds:uri="http://schemas.microsoft.com/office/2006/metadata/properties"/>
@@ -11156,15 +10524,15 @@
 </ds:datastoreItem>
 </file>
 
-<file path=customXml/itemProps2.xml><?xml version="1.0" encoding="utf-8"?>
-<ds:datastoreItem xmlns:ds="http://schemas.openxmlformats.org/officeDocument/2006/customXml" ds:itemID="{EACDEF42-698F-E947-AD2F-B659A8F14DBC}">
+<file path=customXml/itemProps3.xml><?xml version="1.0" encoding="utf-8"?>
+<ds:datastoreItem xmlns:ds="http://schemas.openxmlformats.org/officeDocument/2006/customXml" ds:itemID="{60683EBB-60D4-4229-B49A-DFBF6C15E74D}">
   <ds:schemaRefs>
-    <ds:schemaRef ds:uri="http://schemas.openxmlformats.org/officeDocument/2006/bibliography"/>
+    <ds:schemaRef ds:uri="http://schemas.microsoft.com/sharepoint/v3/contenttype/forms"/>
   </ds:schemaRefs>
 </ds:datastoreItem>
 </file>
 
-<file path=customXml/itemProps3.xml><?xml version="1.0" encoding="utf-8"?>
+<file path=customXml/itemProps4.xml><?xml version="1.0" encoding="utf-8"?>
 <ds:datastoreItem xmlns:ds="http://schemas.openxmlformats.org/officeDocument/2006/customXml" ds:itemID="{68BBB954-CB77-46EE-9918-F567856D769C}">
   <ds:schemaRefs>
     <ds:schemaRef ds:uri="http://schemas.microsoft.com/office/2006/metadata/contentType"/>
@@ -11181,12 +10549,4 @@
     <ds:schemaRef ds:uri="http://schemas.microsoft.com/internal/obd"/>
   </ds:schemaRefs>
 </ds:datastoreItem>
-</file>
-
-<file path=customXml/itemProps4.xml><?xml version="1.0" encoding="utf-8"?>
-<ds:datastoreItem xmlns:ds="http://schemas.openxmlformats.org/officeDocument/2006/customXml" ds:itemID="{60683EBB-60D4-4229-B49A-DFBF6C15E74D}">
-  <ds:schemaRefs>
-    <ds:schemaRef ds:uri="http://schemas.microsoft.com/sharepoint/v3/contenttype/forms"/>
-  </ds:schemaRefs>
-</ds:datastoreItem>
 </file>
</xml_diff>